<commit_message>
attempt fix lab2 #1
</commit_message>
<xml_diff>
--- a/LR2/42.docx
+++ b/LR2/42.docx
@@ -33,7 +33,22 @@
           <w:sz w:val="28"/>
           <w:szCs w:val="28"/>
         </w:rPr>
-        <w:t xml:space="preserve">Проклятие! Очевидно, во время эксперимента один из таких пауков остался на одежде Коннорса, а когда ученый вышел из лаборатории, не сняв ее, членистоногое вырвалось на свободу. Но при нормальных обстоятельствах Паркер, скорее всего, остался бы с Мэри Джейн. А сейчас - он занят, поэтому он очень далеко. И угадайте, кто виноват в том, что он не на своем месте, а? </w:t>
+        <w:t>П</w:t>
+      </w:r>
+      <w:r>
+        <w:rPr>
+          <w:rFonts w:ascii="Times New Roman" w:hAnsi="Times New Roman" w:eastAsia="Times New Roman" w:cs="Times New Roman"/>
+          <w:b w:val="0"/>
+          <w:bCs w:val="0"/>
+          <w:i w:val="0"/>
+          <w:iCs w:val="0"/>
+          <w:caps w:val="0"/>
+          <w:smallCaps w:val="0"/>
+          <w:color w:val="000000" w:themeColor="text1" w:themeTint="FF" w:themeShade="FF"/>
+          <w:sz w:val="28"/>
+          <w:szCs w:val="28"/>
+        </w:rPr>
+        <w:t xml:space="preserve">роклятие! Очевидно, во время эксперимента один из таких пауков остался на одежде Коннорса, а когда ученый вышел из лаборатории, не сняв ее, членистоногое вырвалось на свободу. Но при нормальных обстоятельствах Паркер, скорее всего, остался бы с Мэри Джейн. А сейчас - он занят, поэтому он очень далеко. И угадайте, кто виноват в том, что он не на своем месте, а? </w:t>
       </w:r>
     </w:p>
     <w:p>
@@ -237,7 +252,7 @@
           <w:sz w:val="28"/>
           <w:szCs w:val="28"/>
         </w:rPr>
-        <w:t xml:space="preserve">Так что в любом другом случае мисс Ватсон умрет. А вместе с ним погибнет и Человек-Паук; ведь вряд ли мы (вместе с Питером Паркером) снова окажемся так близко к осиротевшему радиоактивному членистоногому. </w:t>
+        <w:t xml:space="preserve">Так что в любом другом случае мисс Ватсон умрет. А вместе с ним погибнет и Человек-Паук: ведь вряд ли мы (вместе с Питером Паркером) снова окажемся так близко к осиротевшему радиоактивному членистоногому. </w:t>
       </w:r>
     </w:p>
     <w:p>
@@ -444,43 +459,6 @@
     </w:p>
     <w:p>
       <w:pPr>
-        <w:pStyle w:val="ListParagraph"/>
-        <w:numPr>
-          <w:ilvl w:val="0"/>
-          <w:numId w:val="1"/>
-        </w:numPr>
-        <w:spacing w:after="0" w:afterAutospacing="off"/>
-        <w:jc w:val="left"/>
-        <w:rPr>
-          <w:b w:val="0"/>
-          <w:bCs w:val="0"/>
-          <w:i w:val="0"/>
-          <w:iCs w:val="0"/>
-          <w:caps w:val="0"/>
-          <w:smallCaps w:val="0"/>
-          <w:color w:val="000000" w:themeColor="text1" w:themeTint="FF" w:themeShade="FF"/>
-          <w:sz w:val="28"/>
-          <w:szCs w:val="28"/>
-        </w:rPr>
-      </w:pPr>
-      <w:r>
-        <w:rPr>
-          <w:rFonts w:ascii="Times New Roman" w:hAnsi="Times New Roman" w:eastAsia="Times New Roman" w:cs="Times New Roman"/>
-          <w:b w:val="0"/>
-          <w:bCs w:val="0"/>
-          <w:i w:val="0"/>
-          <w:iCs w:val="0"/>
-          <w:caps w:val="0"/>
-          <w:smallCaps w:val="0"/>
-          <w:color w:val="000000" w:themeColor="text1" w:themeTint="FF" w:themeShade="FF"/>
-          <w:sz w:val="28"/>
-          <w:szCs w:val="28"/>
-        </w:rPr>
-        <w:t xml:space="preserve">Все эти размышления заняли не больше секунды. </w:t>
-      </w:r>
-    </w:p>
-    <w:p>
-      <w:pPr>
         <w:spacing w:after="0" w:afterAutospacing="off"/>
         <w:ind w:firstLine="720"/>
         <w:jc w:val="left"/>
@@ -510,39 +488,7 @@
           <w:sz w:val="28"/>
           <w:szCs w:val="28"/>
         </w:rPr>
-        <w:t xml:space="preserve">Я сделал шаг к Мэри Джейн, пытаясь сообразить, как безопасно и незаметно снять паука с ее ноги, прежде чем членистоногое заберется выше. Потому </w:t>
-      </w:r>
-      <w:bookmarkStart w:name="_Int_gui9IaBi" w:id="1762344537"/>
-      <w:r>
-        <w:rPr>
-          <w:rFonts w:ascii="Times New Roman" w:hAnsi="Times New Roman" w:eastAsia="Times New Roman" w:cs="Times New Roman"/>
-          <w:b w:val="0"/>
-          <w:bCs w:val="0"/>
-          <w:i w:val="0"/>
-          <w:iCs w:val="0"/>
-          <w:caps w:val="0"/>
-          <w:smallCaps w:val="0"/>
-          <w:color w:val="000000" w:themeColor="text1" w:themeTint="FF" w:themeShade="FF"/>
-          <w:sz w:val="28"/>
-          <w:szCs w:val="28"/>
-        </w:rPr>
-        <w:t>что</w:t>
-      </w:r>
-      <w:bookmarkEnd w:id="1762344537"/>
-      <w:r>
-        <w:rPr>
-          <w:rFonts w:ascii="Times New Roman" w:hAnsi="Times New Roman" w:eastAsia="Times New Roman" w:cs="Times New Roman"/>
-          <w:b w:val="0"/>
-          <w:bCs w:val="0"/>
-          <w:i w:val="0"/>
-          <w:iCs w:val="0"/>
-          <w:caps w:val="0"/>
-          <w:smallCaps w:val="0"/>
-          <w:color w:val="000000" w:themeColor="text1" w:themeTint="FF" w:themeShade="FF"/>
-          <w:sz w:val="28"/>
-          <w:szCs w:val="28"/>
-        </w:rPr>
-        <w:t xml:space="preserve"> если, например, она умудрится залезть под юбку, объяснить свои действия будет гораздо сложнее. </w:t>
+        <w:t xml:space="preserve">Все эти размышления заняли не больше секунды. </w:t>
       </w:r>
     </w:p>
     <w:p>
@@ -576,7 +522,39 @@
           <w:sz w:val="28"/>
           <w:szCs w:val="28"/>
         </w:rPr>
-        <w:t>Спасибо за помощь, - улыбнулась тем временем девушка. - Я немного потерялся...</w:t>
+        <w:t xml:space="preserve">Я сделал шаг к Мэри Джейн, пытаясь сообразить, как безопасно и незаметно снять паука с ее ноги, прежде чем членистоногое заберется выше. Потому </w:t>
+      </w:r>
+      <w:bookmarkStart w:name="_Int_gui9IaBi" w:id="1762344537"/>
+      <w:r>
+        <w:rPr>
+          <w:rFonts w:ascii="Times New Roman" w:hAnsi="Times New Roman" w:eastAsia="Times New Roman" w:cs="Times New Roman"/>
+          <w:b w:val="0"/>
+          <w:bCs w:val="0"/>
+          <w:i w:val="0"/>
+          <w:iCs w:val="0"/>
+          <w:caps w:val="0"/>
+          <w:smallCaps w:val="0"/>
+          <w:color w:val="000000" w:themeColor="text1" w:themeTint="FF" w:themeShade="FF"/>
+          <w:sz w:val="28"/>
+          <w:szCs w:val="28"/>
+        </w:rPr>
+        <w:t>что</w:t>
+      </w:r>
+      <w:bookmarkEnd w:id="1762344537"/>
+      <w:r>
+        <w:rPr>
+          <w:rFonts w:ascii="Times New Roman" w:hAnsi="Times New Roman" w:eastAsia="Times New Roman" w:cs="Times New Roman"/>
+          <w:b w:val="0"/>
+          <w:bCs w:val="0"/>
+          <w:i w:val="0"/>
+          <w:iCs w:val="0"/>
+          <w:caps w:val="0"/>
+          <w:smallCaps w:val="0"/>
+          <w:color w:val="000000" w:themeColor="text1" w:themeTint="FF" w:themeShade="FF"/>
+          <w:sz w:val="28"/>
+          <w:szCs w:val="28"/>
+        </w:rPr>
+        <w:t xml:space="preserve"> если, например, она умудрится залезть под юбку, объяснить свои действия будет гораздо сложнее. </w:t>
       </w:r>
     </w:p>
     <w:p>
@@ -610,7 +588,7 @@
           <w:sz w:val="28"/>
           <w:szCs w:val="28"/>
         </w:rPr>
-        <w:t>Не волнуйся, ответил я с улыбкой. На это и рассчитывал Коннорс. Сказать по правде, в общении он прекрасный человек, только сегодня, кажется, мы его оторвали от чего-то действительно важного.</w:t>
+        <w:t>Спасибо за помощь, - улыбнулась тем временем девушка. - Я немного потерялся...</w:t>
       </w:r>
     </w:p>
     <w:p>
@@ -644,7 +622,7 @@
           <w:sz w:val="28"/>
           <w:szCs w:val="28"/>
         </w:rPr>
-        <w:t xml:space="preserve">Ой! Так ты его знаешь? </w:t>
+        <w:t>Не волнуйся, ответил я с улыбкой. На это и рассчитывал Коннорс. Сказать по правде, в общении он прекрасный человек, только сегодня, кажется, мы его оторвали от чего-то действительно важного.</w:t>
       </w:r>
     </w:p>
     <w:p>
@@ -678,7 +656,7 @@
           <w:sz w:val="28"/>
           <w:szCs w:val="28"/>
         </w:rPr>
-        <w:t xml:space="preserve">Нет, - я покачал головой, краем глаза глядя на паука, застывшего на ноге мисс Уотсон. - Подслушано вашими коллегами. </w:t>
+        <w:t xml:space="preserve">Ой! Так ты его знаешь? </w:t>
       </w:r>
     </w:p>
     <w:p>
@@ -712,7 +690,7 @@
           <w:sz w:val="28"/>
           <w:szCs w:val="28"/>
         </w:rPr>
-        <w:t xml:space="preserve">Чистота ... </w:t>
+        <w:t xml:space="preserve">Нет, - я покачал головой, краем глаза глядя на паука, застывшего на ноге мисс Уотсон. - Подслушано вашими коллегами. </w:t>
       </w:r>
     </w:p>
     <w:p>
@@ -746,7 +724,7 @@
           <w:sz w:val="28"/>
           <w:szCs w:val="28"/>
         </w:rPr>
-        <w:t xml:space="preserve">В этот момент я уронил блокнот. Он наклонился, чтобы поднять его. Он направил в ее руку самый мощный импульс Ци, на который был способен, и резким движением снял паука с ноги девушки. Паук удобно устроился на моей ладони. И мне оставалось только молить всех богов, чтобы ему не взбрело в голову укусить меня. </w:t>
+        <w:t xml:space="preserve">Чистота ... </w:t>
       </w:r>
     </w:p>
     <w:p>
@@ -780,7 +758,41 @@
           <w:sz w:val="28"/>
           <w:szCs w:val="28"/>
         </w:rPr>
-        <w:t xml:space="preserve">Что это было? - вау, он заметил мое движение. Я думал, что почти достиг уровня Конга. ... такого подвоха в ее исполнении она бы точно не заметила. </w:t>
+        <w:t xml:space="preserve">В этот момент я уронил блокнот. Он наклонился, чтобы поднять его. Он направил в ее руку самый мощный импульс Ци, на который был способен, и резким движением снял паука с ноги девушки. Паук удобно устроился на моей ладони. И мне оставалось только молить всех богов, чтобы ему не взбрело в голову укусить меня. </w:t>
+      </w:r>
+    </w:p>
+    <w:p>
+      <w:pPr>
+        <w:spacing w:after="0" w:afterAutospacing="off"/>
+        <w:ind w:firstLine="720"/>
+        <w:jc w:val="left"/>
+        <w:rPr>
+          <w:rFonts w:ascii="Times New Roman" w:hAnsi="Times New Roman" w:eastAsia="Times New Roman" w:cs="Times New Roman"/>
+          <w:b w:val="0"/>
+          <w:bCs w:val="0"/>
+          <w:i w:val="0"/>
+          <w:iCs w:val="0"/>
+          <w:caps w:val="0"/>
+          <w:smallCaps w:val="0"/>
+          <w:color w:val="000000" w:themeColor="text1" w:themeTint="FF" w:themeShade="FF"/>
+          <w:sz w:val="28"/>
+          <w:szCs w:val="28"/>
+        </w:rPr>
+      </w:pPr>
+      <w:r>
+        <w:rPr>
+          <w:rFonts w:ascii="Times New Roman" w:hAnsi="Times New Roman" w:eastAsia="Times New Roman" w:cs="Times New Roman"/>
+          <w:b w:val="0"/>
+          <w:bCs w:val="0"/>
+          <w:i w:val="0"/>
+          <w:iCs w:val="0"/>
+          <w:caps w:val="0"/>
+          <w:smallCaps w:val="0"/>
+          <w:color w:val="000000" w:themeColor="text1" w:themeTint="FF" w:themeShade="FF"/>
+          <w:sz w:val="28"/>
+          <w:szCs w:val="28"/>
+        </w:rPr>
+        <w:t xml:space="preserve">Что это было? - вау, он заметил мое движение. Я думал, что почти достиг уровня Конга. Эх... такого подвоха в ее исполнении она бы точно не заметила. </w:t>
       </w:r>
     </w:p>
     <w:p>

</xml_diff>

<commit_message>
attempt fix lab2 #2
</commit_message>
<xml_diff>
--- a/LR2/42.docx
+++ b/LR2/42.docx
@@ -5,8 +5,9 @@
     <w:p>
       <w:pPr>
         <w:pStyle w:val="Normal"/>
+        <w:spacing w:before="0" w:beforeAutospacing="off" w:after="0" w:afterAutospacing="off" w:line="360" w:lineRule="auto"/>
         <w:ind w:firstLine="720"/>
-        <w:jc w:val="left"/>
+        <w:jc w:val="both"/>
         <w:rPr>
           <w:rFonts w:ascii="Times New Roman" w:hAnsi="Times New Roman" w:eastAsia="Times New Roman" w:cs="Times New Roman"/>
           <w:b w:val="0"/>
@@ -48,14 +49,29 @@
           <w:sz w:val="28"/>
           <w:szCs w:val="28"/>
         </w:rPr>
-        <w:t xml:space="preserve">роклятие! Очевидно, во время эксперимента один из таких пауков остался на одежде Коннорса, а когда ученый вышел из лаборатории, не сняв ее, членистоногое вырвалось на свободу. Но при нормальных обстоятельствах Паркер, скорее всего, остался бы с Мэри Джейн. А сейчас - он занят, поэтому он очень далеко. И угадайте, кто виноват в том, что он не на своем месте, а? </w:t>
+        <w:t>роклятие! Очевидно, во время эксперимента один из таких пауков остался на одежде Коннорса, а когда ученый вышел из лаборатории, не сняв ее, членистоногое вырвалось на свободу. Но при нормальных обстоятельствах Паркер, скорее всего, остался бы с Мэри Джейн. А сейчас - он заня</w:t>
+      </w:r>
+      <w:r>
+        <w:rPr>
+          <w:rFonts w:ascii="Times New Roman" w:hAnsi="Times New Roman" w:eastAsia="Times New Roman" w:cs="Times New Roman"/>
+          <w:b w:val="0"/>
+          <w:bCs w:val="0"/>
+          <w:i w:val="0"/>
+          <w:iCs w:val="0"/>
+          <w:caps w:val="0"/>
+          <w:smallCaps w:val="0"/>
+          <w:color w:val="000000" w:themeColor="text1" w:themeTint="FF" w:themeShade="FF"/>
+          <w:sz w:val="28"/>
+          <w:szCs w:val="28"/>
+        </w:rPr>
+        <w:t xml:space="preserve">т, поэтому он очень далеко. И угадайте, кто виноват в том, что он не на своем месте, а? </w:t>
       </w:r>
     </w:p>
     <w:p>
       <w:pPr>
-        <w:spacing w:after="0" w:afterAutospacing="off"/>
-        <w:ind w:firstLine="720"/>
-        <w:jc w:val="left"/>
+        <w:spacing w:before="0" w:beforeAutospacing="off" w:after="0" w:afterAutospacing="off" w:line="360" w:lineRule="auto"/>
+        <w:ind w:firstLine="0"/>
+        <w:jc w:val="both"/>
         <w:rPr>
           <w:rFonts w:ascii="Times New Roman" w:hAnsi="Times New Roman" w:eastAsia="Times New Roman" w:cs="Times New Roman"/>
           <w:b w:val="0"/>
@@ -87,9 +103,9 @@
     </w:p>
     <w:p>
       <w:pPr>
-        <w:spacing w:after="0" w:afterAutospacing="off"/>
+        <w:spacing w:before="0" w:beforeAutospacing="off" w:after="0" w:afterAutospacing="off" w:line="360" w:lineRule="auto"/>
         <w:ind w:firstLine="720"/>
-        <w:jc w:val="left"/>
+        <w:jc w:val="both"/>
         <w:rPr>
           <w:rFonts w:ascii="Times New Roman" w:hAnsi="Times New Roman" w:eastAsia="Times New Roman" w:cs="Times New Roman"/>
           <w:b w:val="0"/>
@@ -121,9 +137,9 @@
     </w:p>
     <w:p>
       <w:pPr>
-        <w:spacing w:after="0" w:afterAutospacing="off"/>
+        <w:spacing w:before="0" w:beforeAutospacing="off" w:after="0" w:afterAutospacing="off" w:line="360" w:lineRule="auto"/>
         <w:ind w:firstLine="720"/>
-        <w:jc w:val="left"/>
+        <w:jc w:val="both"/>
         <w:rPr>
           <w:rFonts w:ascii="Times New Roman" w:hAnsi="Times New Roman" w:eastAsia="Times New Roman" w:cs="Times New Roman"/>
           <w:b w:val="0"/>
@@ -155,9 +171,9 @@
     </w:p>
     <w:p>
       <w:pPr>
-        <w:spacing w:after="0" w:afterAutospacing="off"/>
+        <w:spacing w:before="0" w:beforeAutospacing="off" w:after="0" w:afterAutospacing="off" w:line="360" w:lineRule="auto"/>
         <w:ind w:firstLine="720"/>
-        <w:jc w:val="left"/>
+        <w:jc w:val="both"/>
         <w:rPr>
           <w:rFonts w:ascii="Times New Roman" w:hAnsi="Times New Roman" w:eastAsia="Times New Roman" w:cs="Times New Roman"/>
           <w:b w:val="0"/>
@@ -189,9 +205,9 @@
     </w:p>
     <w:p>
       <w:pPr>
-        <w:spacing w:after="0" w:afterAutospacing="off"/>
+        <w:spacing w:before="0" w:beforeAutospacing="off" w:after="0" w:afterAutospacing="off" w:line="360" w:lineRule="auto"/>
         <w:ind w:firstLine="720"/>
-        <w:jc w:val="left"/>
+        <w:jc w:val="both"/>
         <w:rPr>
           <w:rFonts w:ascii="Times New Roman" w:hAnsi="Times New Roman" w:eastAsia="Times New Roman" w:cs="Times New Roman"/>
           <w:b w:val="0"/>
@@ -223,9 +239,9 @@
     </w:p>
     <w:p>
       <w:pPr>
-        <w:spacing w:after="0" w:afterAutospacing="off"/>
+        <w:spacing w:before="0" w:beforeAutospacing="off" w:after="0" w:afterAutospacing="off" w:line="360" w:lineRule="auto"/>
         <w:ind w:firstLine="720"/>
-        <w:jc w:val="left"/>
+        <w:jc w:val="both"/>
         <w:rPr>
           <w:rFonts w:ascii="Times New Roman" w:hAnsi="Times New Roman" w:eastAsia="Times New Roman" w:cs="Times New Roman"/>
           <w:b w:val="0"/>
@@ -257,9 +273,9 @@
     </w:p>
     <w:p>
       <w:pPr>
-        <w:spacing w:after="0" w:afterAutospacing="off"/>
+        <w:spacing w:before="0" w:beforeAutospacing="off" w:after="0" w:afterAutospacing="off" w:line="360" w:lineRule="auto"/>
         <w:ind w:firstLine="720"/>
-        <w:jc w:val="left"/>
+        <w:jc w:val="both"/>
         <w:rPr>
           <w:rFonts w:ascii="Times New Roman" w:hAnsi="Times New Roman" w:eastAsia="Times New Roman" w:cs="Times New Roman"/>
           <w:b w:val="0"/>
@@ -291,9 +307,9 @@
     </w:p>
     <w:p>
       <w:pPr>
-        <w:spacing w:after="0" w:afterAutospacing="off"/>
+        <w:spacing w:before="0" w:beforeAutospacing="off" w:after="0" w:afterAutospacing="off" w:line="360" w:lineRule="auto"/>
         <w:ind w:firstLine="720"/>
-        <w:jc w:val="left"/>
+        <w:jc w:val="both"/>
         <w:rPr>
           <w:rFonts w:ascii="Times New Roman" w:hAnsi="Times New Roman" w:eastAsia="Times New Roman" w:cs="Times New Roman"/>
           <w:b w:val="0"/>
@@ -357,9 +373,9 @@
     </w:p>
     <w:p>
       <w:pPr>
-        <w:spacing w:after="0" w:afterAutospacing="off"/>
+        <w:spacing w:before="0" w:beforeAutospacing="off" w:after="0" w:afterAutospacing="off" w:line="360" w:lineRule="auto"/>
         <w:ind w:firstLine="720"/>
-        <w:jc w:val="left"/>
+        <w:jc w:val="both"/>
         <w:rPr>
           <w:rFonts w:ascii="Times New Roman" w:hAnsi="Times New Roman" w:eastAsia="Times New Roman" w:cs="Times New Roman"/>
           <w:b w:val="0"/>
@@ -391,9 +407,9 @@
     </w:p>
     <w:p>
       <w:pPr>
-        <w:spacing w:after="0" w:afterAutospacing="off"/>
+        <w:spacing w:before="0" w:beforeAutospacing="off" w:after="0" w:afterAutospacing="off" w:line="360" w:lineRule="auto"/>
         <w:ind w:firstLine="720"/>
-        <w:jc w:val="left"/>
+        <w:jc w:val="both"/>
         <w:rPr>
           <w:rFonts w:ascii="Times New Roman" w:hAnsi="Times New Roman" w:eastAsia="Times New Roman" w:cs="Times New Roman"/>
           <w:b w:val="0"/>
@@ -425,9 +441,9 @@
     </w:p>
     <w:p>
       <w:pPr>
-        <w:spacing w:after="0" w:afterAutospacing="off"/>
+        <w:spacing w:before="0" w:beforeAutospacing="off" w:after="0" w:afterAutospacing="off" w:line="360" w:lineRule="auto"/>
         <w:ind w:firstLine="720"/>
-        <w:jc w:val="left"/>
+        <w:jc w:val="both"/>
         <w:rPr>
           <w:rFonts w:ascii="Times New Roman" w:hAnsi="Times New Roman" w:eastAsia="Times New Roman" w:cs="Times New Roman"/>
           <w:b w:val="0"/>
@@ -459,9 +475,9 @@
     </w:p>
     <w:p>
       <w:pPr>
-        <w:spacing w:after="0" w:afterAutospacing="off"/>
+        <w:spacing w:before="0" w:beforeAutospacing="off" w:after="0" w:afterAutospacing="off" w:line="360" w:lineRule="auto"/>
         <w:ind w:firstLine="720"/>
-        <w:jc w:val="left"/>
+        <w:jc w:val="both"/>
         <w:rPr>
           <w:rFonts w:ascii="Times New Roman" w:hAnsi="Times New Roman" w:eastAsia="Times New Roman" w:cs="Times New Roman"/>
           <w:b w:val="0"/>
@@ -493,9 +509,9 @@
     </w:p>
     <w:p>
       <w:pPr>
-        <w:spacing w:after="0" w:afterAutospacing="off"/>
+        <w:spacing w:before="0" w:beforeAutospacing="off" w:after="0" w:afterAutospacing="off" w:line="360" w:lineRule="auto"/>
         <w:ind w:firstLine="720"/>
-        <w:jc w:val="left"/>
+        <w:jc w:val="both"/>
         <w:rPr>
           <w:rFonts w:ascii="Times New Roman" w:hAnsi="Times New Roman" w:eastAsia="Times New Roman" w:cs="Times New Roman"/>
           <w:b w:val="0"/>
@@ -559,9 +575,9 @@
     </w:p>
     <w:p>
       <w:pPr>
-        <w:spacing w:after="0" w:afterAutospacing="off"/>
+        <w:spacing w:before="0" w:beforeAutospacing="off" w:after="0" w:afterAutospacing="off" w:line="360" w:lineRule="auto"/>
         <w:ind w:firstLine="720"/>
-        <w:jc w:val="left"/>
+        <w:jc w:val="both"/>
         <w:rPr>
           <w:rFonts w:ascii="Times New Roman" w:hAnsi="Times New Roman" w:eastAsia="Times New Roman" w:cs="Times New Roman"/>
           <w:b w:val="0"/>
@@ -593,9 +609,9 @@
     </w:p>
     <w:p>
       <w:pPr>
-        <w:spacing w:after="0" w:afterAutospacing="off"/>
+        <w:spacing w:before="0" w:beforeAutospacing="off" w:after="0" w:afterAutospacing="off" w:line="360" w:lineRule="auto"/>
         <w:ind w:firstLine="720"/>
-        <w:jc w:val="left"/>
+        <w:jc w:val="both"/>
         <w:rPr>
           <w:rFonts w:ascii="Times New Roman" w:hAnsi="Times New Roman" w:eastAsia="Times New Roman" w:cs="Times New Roman"/>
           <w:b w:val="0"/>
@@ -627,9 +643,9 @@
     </w:p>
     <w:p>
       <w:pPr>
-        <w:spacing w:after="0" w:afterAutospacing="off"/>
+        <w:spacing w:before="0" w:beforeAutospacing="off" w:after="0" w:afterAutospacing="off" w:line="360" w:lineRule="auto"/>
         <w:ind w:firstLine="720"/>
-        <w:jc w:val="left"/>
+        <w:jc w:val="both"/>
         <w:rPr>
           <w:rFonts w:ascii="Times New Roman" w:hAnsi="Times New Roman" w:eastAsia="Times New Roman" w:cs="Times New Roman"/>
           <w:b w:val="0"/>
@@ -661,9 +677,9 @@
     </w:p>
     <w:p>
       <w:pPr>
-        <w:spacing w:after="0" w:afterAutospacing="off"/>
+        <w:spacing w:before="0" w:beforeAutospacing="off" w:after="0" w:afterAutospacing="off" w:line="360" w:lineRule="auto"/>
         <w:ind w:firstLine="720"/>
-        <w:jc w:val="left"/>
+        <w:jc w:val="both"/>
         <w:rPr>
           <w:rFonts w:ascii="Times New Roman" w:hAnsi="Times New Roman" w:eastAsia="Times New Roman" w:cs="Times New Roman"/>
           <w:b w:val="0"/>
@@ -695,9 +711,9 @@
     </w:p>
     <w:p>
       <w:pPr>
-        <w:spacing w:after="0" w:afterAutospacing="off"/>
+        <w:spacing w:before="0" w:beforeAutospacing="off" w:after="0" w:afterAutospacing="off" w:line="360" w:lineRule="auto"/>
         <w:ind w:firstLine="720"/>
-        <w:jc w:val="left"/>
+        <w:jc w:val="both"/>
         <w:rPr>
           <w:rFonts w:ascii="Times New Roman" w:hAnsi="Times New Roman" w:eastAsia="Times New Roman" w:cs="Times New Roman"/>
           <w:b w:val="0"/>
@@ -729,9 +745,9 @@
     </w:p>
     <w:p>
       <w:pPr>
-        <w:spacing w:after="0" w:afterAutospacing="off"/>
+        <w:spacing w:before="0" w:beforeAutospacing="off" w:after="0" w:afterAutospacing="off" w:line="360" w:lineRule="auto"/>
         <w:ind w:firstLine="720"/>
-        <w:jc w:val="left"/>
+        <w:jc w:val="both"/>
         <w:rPr>
           <w:rFonts w:ascii="Times New Roman" w:hAnsi="Times New Roman" w:eastAsia="Times New Roman" w:cs="Times New Roman"/>
           <w:b w:val="0"/>
@@ -763,9 +779,9 @@
     </w:p>
     <w:p>
       <w:pPr>
-        <w:spacing w:after="0" w:afterAutospacing="off"/>
+        <w:spacing w:before="0" w:beforeAutospacing="off" w:after="0" w:afterAutospacing="off" w:line="360" w:lineRule="auto"/>
         <w:ind w:firstLine="720"/>
-        <w:jc w:val="left"/>
+        <w:jc w:val="both"/>
         <w:rPr>
           <w:rFonts w:ascii="Times New Roman" w:hAnsi="Times New Roman" w:eastAsia="Times New Roman" w:cs="Times New Roman"/>
           <w:b w:val="0"/>
@@ -797,9 +813,9 @@
     </w:p>
     <w:p>
       <w:pPr>
-        <w:spacing w:after="0" w:afterAutospacing="off"/>
+        <w:spacing w:before="0" w:beforeAutospacing="off" w:after="0" w:afterAutospacing="off" w:line="360" w:lineRule="auto"/>
         <w:ind w:firstLine="720"/>
-        <w:jc w:val="left"/>
+        <w:jc w:val="both"/>
         <w:rPr>
           <w:rFonts w:ascii="Times New Roman" w:hAnsi="Times New Roman" w:eastAsia="Times New Roman" w:cs="Times New Roman"/>
           <w:b w:val="0"/>
@@ -831,9 +847,9 @@
     </w:p>
     <w:p>
       <w:pPr>
-        <w:spacing w:after="0" w:afterAutospacing="off"/>
+        <w:spacing w:before="0" w:beforeAutospacing="off" w:after="0" w:afterAutospacing="off" w:line="360" w:lineRule="auto"/>
         <w:ind w:firstLine="720"/>
-        <w:jc w:val="left"/>
+        <w:jc w:val="both"/>
         <w:rPr>
           <w:rFonts w:ascii="Times New Roman" w:hAnsi="Times New Roman" w:eastAsia="Times New Roman" w:cs="Times New Roman"/>
           <w:b w:val="0"/>
@@ -865,9 +881,9 @@
     </w:p>
     <w:p>
       <w:pPr>
-        <w:spacing w:after="0" w:afterAutospacing="off"/>
+        <w:spacing w:before="0" w:beforeAutospacing="off" w:after="0" w:afterAutospacing="off" w:line="360" w:lineRule="auto"/>
         <w:ind w:firstLine="720"/>
-        <w:jc w:val="left"/>
+        <w:jc w:val="both"/>
         <w:rPr>
           <w:rFonts w:ascii="Times New Roman" w:hAnsi="Times New Roman" w:eastAsia="Times New Roman" w:cs="Times New Roman"/>
           <w:b w:val="0"/>
@@ -899,9 +915,9 @@
     </w:p>
     <w:p>
       <w:pPr>
-        <w:spacing w:after="0" w:afterAutospacing="off"/>
+        <w:spacing w:before="0" w:beforeAutospacing="off" w:after="0" w:afterAutospacing="off" w:line="360" w:lineRule="auto"/>
         <w:ind w:firstLine="720"/>
-        <w:jc w:val="left"/>
+        <w:jc w:val="both"/>
         <w:rPr>
           <w:rFonts w:ascii="Times New Roman" w:hAnsi="Times New Roman" w:eastAsia="Times New Roman" w:cs="Times New Roman"/>
           <w:b w:val="0"/>
@@ -933,7 +949,7 @@
     </w:p>
     <w:sectPr>
       <w:pgSz w:w="12240" w:h="15840" w:orient="portrait"/>
-      <w:pgMar w:top="1440" w:right="1440" w:bottom="1440" w:left="1440" w:header="720" w:footer="720" w:gutter="0"/>
+      <w:pgMar w:top="1134" w:right="850" w:bottom="1134" w:left="1701" w:header="720" w:footer="720" w:gutter="0"/>
       <w:cols w:space="720"/>
       <w:docGrid w:linePitch="360"/>
     </w:sectPr>

</xml_diff>

<commit_message>
attempt fix lab2 #4
</commit_message>
<xml_diff>
--- a/LR2/42.docx
+++ b/LR2/42.docx
@@ -81,21 +81,11 @@
       <w:r>
         <w:rPr>
           <w:rFonts w:ascii="Times New Roman" w:cs="Times New Roman" w:eastAsia="Times New Roman" w:hAnsi="Times New Roman"/>
-          <w:i w:val="1"/>
-          <w:sz w:val="28"/>
-          <w:szCs w:val="28"/>
-          <w:rtl w:val="0"/>
-        </w:rPr>
-        <w:t xml:space="preserve">А что буд</w:t>
-      </w:r>
-      <w:r>
-        <w:rPr>
-          <w:rFonts w:ascii="Times New Roman" w:cs="Times New Roman" w:eastAsia="Times New Roman" w:hAnsi="Times New Roman"/>
-          <w:sz w:val="28"/>
-          <w:szCs w:val="28"/>
-          <w:rtl w:val="0"/>
-        </w:rPr>
-        <w:t xml:space="preserve">ет, если паук укусит MJ?</w:t>
+          <w:sz w:val="28"/>
+          <w:szCs w:val="28"/>
+          <w:rtl w:val="0"/>
+        </w:rPr>
+        <w:t xml:space="preserve">А что будет, если паук укусит MJ?</w:t>
       </w:r>
     </w:p>
     <w:p>

</xml_diff>

<commit_message>
attempt fix lab2 #5
</commit_message>
<xml_diff>
--- a/LR2/42.docx
+++ b/LR2/42.docx
@@ -13,7 +13,7 @@
         </w:pBdr>
         <w:shd w:fill="ffffff" w:val="clear"/>
         <w:spacing w:line="360" w:lineRule="auto"/>
-        <w:ind w:firstLine="720"/>
+        <w:ind w:firstLine="708.6614173228347"/>
         <w:jc w:val="both"/>
         <w:rPr>
           <w:rFonts w:ascii="Times New Roman" w:cs="Times New Roman" w:eastAsia="Times New Roman" w:hAnsi="Times New Roman"/>
@@ -665,7 +665,7 @@
           <w:szCs w:val="28"/>
           <w:rtl w:val="0"/>
         </w:rPr>
-        <w:t xml:space="preserve">Эм-м-м! Это просто не отскочило от меня. - Паук!  </w:t>
+        <w:t xml:space="preserve">Эм-м-м! Это просто не отскочило от меня. - Паук!</w:t>
       </w:r>
     </w:p>
     <w:p>
@@ -723,23 +723,7 @@
           <w:szCs w:val="28"/>
           <w:rtl w:val="0"/>
         </w:rPr>
-        <w:t xml:space="preserve">Что у вас там, мистер Осборн? Коннорс обратил на нас внимание. </w:t>
-      </w:r>
-    </w:p>
-    <w:p>
-      <w:pPr>
-        <w:spacing w:line="360" w:lineRule="auto"/>
-        <w:jc w:val="both"/>
-        <w:rPr>
-          <w:rFonts w:ascii="Times New Roman" w:cs="Times New Roman" w:eastAsia="Times New Roman" w:hAnsi="Times New Roman"/>
-          <w:sz w:val="28"/>
-          <w:szCs w:val="28"/>
-        </w:rPr>
-      </w:pPr>
-      <w:r>
-        <w:rPr>
-          <w:rtl w:val="0"/>
-        </w:rPr>
+        <w:t xml:space="preserve">Что у вас там, мистер Осборн? Коннорс обратил на нас внимание.</w:t>
       </w:r>
     </w:p>
     <w:sectPr>

</xml_diff>